<commit_message>
checking and fixing bug before handout- fix add paymentOption bug
</commit_message>
<xml_diff>
--- a/docs/Inventory2Suppliers/System Instructions.docx
+++ b/docs/Inventory2Suppliers/System Instructions.docx
@@ -273,6 +273,8 @@
     <w:sdt>
       <w:sdtPr>
         <w:rPr>
+          <w:rFonts w:asciiTheme="minorHAnsi" w:eastAsiaTheme="minorEastAsia" w:hAnsiTheme="minorHAnsi" w:cs="Times New Roman"/>
+          <w:color w:val="auto"/>
           <w:sz w:val="36"/>
           <w:szCs w:val="36"/>
           <w:lang w:val="he-IL"/>
@@ -285,8 +287,6 @@
       </w:sdtPr>
       <w:sdtEndPr>
         <w:rPr>
-          <w:rFonts w:asciiTheme="minorHAnsi" w:eastAsiaTheme="minorEastAsia" w:hAnsiTheme="minorHAnsi" w:cs="Times New Roman"/>
-          <w:color w:val="auto"/>
           <w:sz w:val="22"/>
           <w:szCs w:val="22"/>
         </w:rPr>
@@ -459,17 +459,7 @@
               <w:sz w:val="24"/>
               <w:szCs w:val="24"/>
             </w:rPr>
-            <w:t>תפריט ניהו</w:t>
-          </w:r>
-          <w:r>
-            <w:rPr>
-              <w:rFonts w:hint="cs"/>
-              <w:b/>
-              <w:bCs/>
-              <w:sz w:val="24"/>
-              <w:szCs w:val="24"/>
-            </w:rPr>
-            <w:t>ל מלאי</w:t>
+            <w:t>תפריט ניהול מלאי</w:t>
           </w:r>
           <w:r>
             <w:rPr>
@@ -691,7 +681,6 @@
           <w:p>
             <w:pPr>
               <w:rPr>
-                <w:rFonts w:hint="cs"/>
                 <w:rtl/>
               </w:rPr>
             </w:pPr>
@@ -705,7 +694,6 @@
             <w:pPr>
               <w:cnfStyle w:val="100000000000" w:firstRow="1" w:lastRow="0" w:firstColumn="0" w:lastColumn="0" w:oddVBand="0" w:evenVBand="0" w:oddHBand="0" w:evenHBand="0" w:firstRowFirstColumn="0" w:firstRowLastColumn="0" w:lastRowFirstColumn="0" w:lastRowLastColumn="0"/>
               <w:rPr>
-                <w:rFonts w:hint="cs"/>
                 <w:rtl/>
               </w:rPr>
             </w:pPr>
@@ -729,7 +717,6 @@
                 <w:numId w:val="3"/>
               </w:numPr>
               <w:rPr>
-                <w:rFonts w:hint="cs"/>
                 <w:rtl/>
               </w:rPr>
             </w:pPr>
@@ -751,7 +738,6 @@
             <w:pPr>
               <w:cnfStyle w:val="000000100000" w:firstRow="0" w:lastRow="0" w:firstColumn="0" w:lastColumn="0" w:oddVBand="0" w:evenVBand="0" w:oddHBand="1" w:evenHBand="0" w:firstRowFirstColumn="0" w:firstRowLastColumn="0" w:lastRowFirstColumn="0" w:lastRowLastColumn="0"/>
               <w:rPr>
-                <w:rFonts w:hint="cs"/>
                 <w:rtl/>
               </w:rPr>
             </w:pPr>
@@ -779,7 +765,6 @@
                 <w:numId w:val="3"/>
               </w:numPr>
               <w:rPr>
-                <w:rFonts w:hint="cs"/>
                 <w:rtl/>
               </w:rPr>
             </w:pPr>
@@ -801,7 +786,6 @@
             <w:pPr>
               <w:cnfStyle w:val="000000000000" w:firstRow="0" w:lastRow="0" w:firstColumn="0" w:lastColumn="0" w:oddVBand="0" w:evenVBand="0" w:oddHBand="0" w:evenHBand="0" w:firstRowFirstColumn="0" w:firstRowLastColumn="0" w:lastRowFirstColumn="0" w:lastRowLastColumn="0"/>
               <w:rPr>
-                <w:rFonts w:hint="cs"/>
                 <w:rtl/>
               </w:rPr>
             </w:pPr>
@@ -832,7 +816,6 @@
                 <w:numId w:val="3"/>
               </w:numPr>
               <w:rPr>
-                <w:rFonts w:hint="cs"/>
                 <w:rtl/>
               </w:rPr>
             </w:pPr>
@@ -854,7 +837,6 @@
             <w:pPr>
               <w:cnfStyle w:val="000000100000" w:firstRow="0" w:lastRow="0" w:firstColumn="0" w:lastColumn="0" w:oddVBand="0" w:evenVBand="0" w:oddHBand="1" w:evenHBand="0" w:firstRowFirstColumn="0" w:firstRowLastColumn="0" w:lastRowFirstColumn="0" w:lastRowLastColumn="0"/>
               <w:rPr>
-                <w:rFonts w:hint="cs"/>
                 <w:rtl/>
               </w:rPr>
             </w:pPr>
@@ -882,7 +864,6 @@
                 <w:numId w:val="3"/>
               </w:numPr>
               <w:rPr>
-                <w:rFonts w:hint="cs"/>
                 <w:rtl/>
               </w:rPr>
             </w:pPr>
@@ -904,7 +885,6 @@
             <w:pPr>
               <w:cnfStyle w:val="000000000000" w:firstRow="0" w:lastRow="0" w:firstColumn="0" w:lastColumn="0" w:oddVBand="0" w:evenVBand="0" w:oddHBand="0" w:evenHBand="0" w:firstRowFirstColumn="0" w:firstRowLastColumn="0" w:lastRowFirstColumn="0" w:lastRowLastColumn="0"/>
               <w:rPr>
-                <w:rFonts w:hint="cs"/>
                 <w:rtl/>
               </w:rPr>
             </w:pPr>
@@ -935,7 +915,6 @@
                 <w:numId w:val="3"/>
               </w:numPr>
               <w:rPr>
-                <w:rFonts w:hint="cs"/>
                 <w:rtl/>
               </w:rPr>
             </w:pPr>
@@ -957,7 +936,6 @@
             <w:pPr>
               <w:cnfStyle w:val="000000100000" w:firstRow="0" w:lastRow="0" w:firstColumn="0" w:lastColumn="0" w:oddVBand="0" w:evenVBand="0" w:oddHBand="1" w:evenHBand="0" w:firstRowFirstColumn="0" w:firstRowLastColumn="0" w:lastRowFirstColumn="0" w:lastRowLastColumn="0"/>
               <w:rPr>
-                <w:rFonts w:hint="cs"/>
                 <w:rtl/>
               </w:rPr>
             </w:pPr>
@@ -985,7 +963,6 @@
                 <w:numId w:val="3"/>
               </w:numPr>
               <w:rPr>
-                <w:rFonts w:hint="cs"/>
                 <w:rtl/>
               </w:rPr>
             </w:pPr>
@@ -1007,7 +984,6 @@
             <w:pPr>
               <w:cnfStyle w:val="000000000000" w:firstRow="0" w:lastRow="0" w:firstColumn="0" w:lastColumn="0" w:oddVBand="0" w:evenVBand="0" w:oddHBand="0" w:evenHBand="0" w:firstRowFirstColumn="0" w:firstRowLastColumn="0" w:lastRowFirstColumn="0" w:lastRowLastColumn="0"/>
               <w:rPr>
-                <w:rFonts w:hint="cs"/>
                 <w:rtl/>
               </w:rPr>
             </w:pPr>
@@ -1038,7 +1014,6 @@
                 <w:numId w:val="3"/>
               </w:numPr>
               <w:rPr>
-                <w:rFonts w:hint="cs"/>
                 <w:rtl/>
               </w:rPr>
             </w:pPr>
@@ -1060,7 +1035,6 @@
             <w:pPr>
               <w:cnfStyle w:val="000000100000" w:firstRow="0" w:lastRow="0" w:firstColumn="0" w:lastColumn="0" w:oddVBand="0" w:evenVBand="0" w:oddHBand="1" w:evenHBand="0" w:firstRowFirstColumn="0" w:firstRowLastColumn="0" w:lastRowFirstColumn="0" w:lastRowLastColumn="0"/>
               <w:rPr>
-                <w:rFonts w:hint="cs"/>
                 <w:rtl/>
               </w:rPr>
             </w:pPr>
@@ -1105,7 +1079,6 @@
                 <w:numId w:val="3"/>
               </w:numPr>
               <w:rPr>
-                <w:rFonts w:hint="cs"/>
                 <w:b w:val="0"/>
                 <w:bCs w:val="0"/>
                 <w:rtl/>
@@ -1132,7 +1105,6 @@
             <w:pPr>
               <w:cnfStyle w:val="000000000000" w:firstRow="0" w:lastRow="0" w:firstColumn="0" w:lastColumn="0" w:oddVBand="0" w:evenVBand="0" w:oddHBand="0" w:evenHBand="0" w:firstRowFirstColumn="0" w:firstRowLastColumn="0" w:lastRowFirstColumn="0" w:lastRowLastColumn="0"/>
               <w:rPr>
-                <w:rFonts w:hint="cs"/>
                 <w:rtl/>
               </w:rPr>
             </w:pPr>
@@ -1163,7 +1135,6 @@
                 <w:numId w:val="3"/>
               </w:numPr>
               <w:rPr>
-                <w:rFonts w:hint="cs"/>
                 <w:b w:val="0"/>
                 <w:bCs w:val="0"/>
                 <w:rtl/>
@@ -1190,7 +1161,6 @@
             <w:pPr>
               <w:cnfStyle w:val="000000100000" w:firstRow="0" w:lastRow="0" w:firstColumn="0" w:lastColumn="0" w:oddVBand="0" w:evenVBand="0" w:oddHBand="1" w:evenHBand="0" w:firstRowFirstColumn="0" w:firstRowLastColumn="0" w:lastRowFirstColumn="0" w:lastRowLastColumn="0"/>
               <w:rPr>
-                <w:rFonts w:hint="cs"/>
                 <w:rtl/>
               </w:rPr>
             </w:pPr>
@@ -1318,6 +1288,70 @@
       </w:pPr>
       <w:r>
         <w:rPr>
+          <w:rFonts w:cs="Arial"/>
+          <w:sz w:val="24"/>
+          <w:szCs w:val="24"/>
+          <w:rtl/>
+          <w:lang w:val="he-IL"/>
+        </w:rPr>
+        <w:drawing>
+          <wp:inline distT="0" distB="0" distL="0" distR="0" wp14:anchorId="4F06EAA0" wp14:editId="5F4C3BBB">
+            <wp:extent cx="2987299" cy="1127858"/>
+            <wp:effectExtent l="190500" t="190500" r="194310" b="186690"/>
+            <wp:docPr id="1" name="תמונה 1"/>
+            <wp:cNvGraphicFramePr>
+              <a:graphicFrameLocks xmlns:a="http://schemas.openxmlformats.org/drawingml/2006/main" noChangeAspect="1"/>
+            </wp:cNvGraphicFramePr>
+            <a:graphic xmlns:a="http://schemas.openxmlformats.org/drawingml/2006/main">
+              <a:graphicData uri="http://schemas.openxmlformats.org/drawingml/2006/picture">
+                <pic:pic xmlns:pic="http://schemas.openxmlformats.org/drawingml/2006/picture">
+                  <pic:nvPicPr>
+                    <pic:cNvPr id="1" name=""/>
+                    <pic:cNvPicPr/>
+                  </pic:nvPicPr>
+                  <pic:blipFill>
+                    <a:blip r:embed="rId6"/>
+                    <a:stretch>
+                      <a:fillRect/>
+                    </a:stretch>
+                  </pic:blipFill>
+                  <pic:spPr>
+                    <a:xfrm>
+                      <a:off x="0" y="0"/>
+                      <a:ext cx="2987299" cy="1127858"/>
+                    </a:xfrm>
+                    <a:prstGeom prst="rect">
+                      <a:avLst/>
+                    </a:prstGeom>
+                    <a:ln>
+                      <a:noFill/>
+                    </a:ln>
+                    <a:effectLst>
+                      <a:outerShdw blurRad="190500" algn="tl" rotWithShape="0">
+                        <a:srgbClr val="000000">
+                          <a:alpha val="70000"/>
+                        </a:srgbClr>
+                      </a:outerShdw>
+                    </a:effectLst>
+                  </pic:spPr>
+                </pic:pic>
+              </a:graphicData>
+            </a:graphic>
+          </wp:inline>
+        </w:drawing>
+      </w:r>
+    </w:p>
+    <w:p>
+      <w:pPr>
+        <w:rPr>
+          <w:sz w:val="24"/>
+          <w:szCs w:val="24"/>
+          <w:rtl/>
+          <w:lang w:val="he-IL"/>
+        </w:rPr>
+      </w:pPr>
+      <w:r>
+        <w:rPr>
           <w:rFonts w:hint="cs"/>
           <w:sz w:val="24"/>
           <w:szCs w:val="24"/>
@@ -1406,9 +1440,8 @@
           <w:rtl/>
           <w:lang w:val="he-IL"/>
         </w:rPr>
-        <w:t xml:space="preserve">סגירת </w:t>
-      </w:r>
-      <w:proofErr w:type="spellStart"/>
+        <w:t>סגירת הת</w:t>
+      </w:r>
       <w:r>
         <w:rPr>
           <w:rFonts w:hint="cs"/>
@@ -1417,9 +1450,18 @@
           <w:rtl/>
           <w:lang w:val="he-IL"/>
         </w:rPr>
-        <w:t>התכנית</w:t>
-      </w:r>
-      <w:proofErr w:type="spellEnd"/>
+        <w:t>ו</w:t>
+      </w:r>
+      <w:r>
+        <w:rPr>
+          <w:rFonts w:hint="cs"/>
+          <w:sz w:val="24"/>
+          <w:szCs w:val="24"/>
+          <w:rtl/>
+          <w:lang w:val="he-IL"/>
+        </w:rPr>
+        <w:t>כנית</w:t>
+      </w:r>
     </w:p>
     <w:p>
       <w:pPr>
@@ -1452,6 +1494,67 @@
         <w:rPr>
           <w:sz w:val="24"/>
           <w:szCs w:val="24"/>
+        </w:rPr>
+      </w:pPr>
+      <w:r>
+        <w:rPr>
+          <w:rFonts w:cs="Arial"/>
+          <w:sz w:val="24"/>
+          <w:szCs w:val="24"/>
+          <w:rtl/>
+        </w:rPr>
+        <w:drawing>
+          <wp:inline distT="0" distB="0" distL="0" distR="0" wp14:anchorId="773F76FC" wp14:editId="728C3376">
+            <wp:extent cx="1905165" cy="1165961"/>
+            <wp:effectExtent l="190500" t="190500" r="190500" b="186690"/>
+            <wp:docPr id="2" name="תמונה 2"/>
+            <wp:cNvGraphicFramePr>
+              <a:graphicFrameLocks xmlns:a="http://schemas.openxmlformats.org/drawingml/2006/main" noChangeAspect="1"/>
+            </wp:cNvGraphicFramePr>
+            <a:graphic xmlns:a="http://schemas.openxmlformats.org/drawingml/2006/main">
+              <a:graphicData uri="http://schemas.openxmlformats.org/drawingml/2006/picture">
+                <pic:pic xmlns:pic="http://schemas.openxmlformats.org/drawingml/2006/picture">
+                  <pic:nvPicPr>
+                    <pic:cNvPr id="1" name=""/>
+                    <pic:cNvPicPr/>
+                  </pic:nvPicPr>
+                  <pic:blipFill>
+                    <a:blip r:embed="rId7"/>
+                    <a:stretch>
+                      <a:fillRect/>
+                    </a:stretch>
+                  </pic:blipFill>
+                  <pic:spPr>
+                    <a:xfrm>
+                      <a:off x="0" y="0"/>
+                      <a:ext cx="1905165" cy="1165961"/>
+                    </a:xfrm>
+                    <a:prstGeom prst="rect">
+                      <a:avLst/>
+                    </a:prstGeom>
+                    <a:ln>
+                      <a:noFill/>
+                    </a:ln>
+                    <a:effectLst>
+                      <a:outerShdw blurRad="190500" algn="tl" rotWithShape="0">
+                        <a:srgbClr val="000000">
+                          <a:alpha val="70000"/>
+                        </a:srgbClr>
+                      </a:outerShdw>
+                    </a:effectLst>
+                  </pic:spPr>
+                </pic:pic>
+              </a:graphicData>
+            </a:graphic>
+          </wp:inline>
+        </w:drawing>
+      </w:r>
+    </w:p>
+    <w:p>
+      <w:pPr>
+        <w:rPr>
+          <w:sz w:val="24"/>
+          <w:szCs w:val="24"/>
           <w:rtl/>
         </w:rPr>
       </w:pPr>
@@ -1569,9 +1672,10 @@
           <w:rtl/>
         </w:rPr>
       </w:pPr>
-      <w:r>
-        <w:rPr>
-          <w:rFonts w:hint="cs"/>
+    </w:p>
+    <w:p>
+      <w:pPr>
+        <w:rPr>
           <w:b/>
           <w:bCs/>
           <w:sz w:val="28"/>
@@ -1579,6 +1683,66 @@
           <w:u w:val="single"/>
           <w:rtl/>
         </w:rPr>
+      </w:pPr>
+    </w:p>
+    <w:p>
+      <w:pPr>
+        <w:rPr>
+          <w:b/>
+          <w:bCs/>
+          <w:sz w:val="28"/>
+          <w:szCs w:val="28"/>
+          <w:u w:val="single"/>
+          <w:rtl/>
+        </w:rPr>
+      </w:pPr>
+    </w:p>
+    <w:p>
+      <w:pPr>
+        <w:rPr>
+          <w:b/>
+          <w:bCs/>
+          <w:sz w:val="28"/>
+          <w:szCs w:val="28"/>
+          <w:u w:val="single"/>
+          <w:rtl/>
+        </w:rPr>
+      </w:pPr>
+    </w:p>
+    <w:p>
+      <w:pPr>
+        <w:rPr>
+          <w:b/>
+          <w:bCs/>
+          <w:sz w:val="28"/>
+          <w:szCs w:val="28"/>
+          <w:u w:val="single"/>
+          <w:rtl/>
+        </w:rPr>
+      </w:pPr>
+    </w:p>
+    <w:p>
+      <w:pPr>
+        <w:rPr>
+          <w:b/>
+          <w:bCs/>
+          <w:sz w:val="28"/>
+          <w:szCs w:val="28"/>
+          <w:u w:val="single"/>
+          <w:rtl/>
+        </w:rPr>
+      </w:pPr>
+      <w:r>
+        <w:rPr>
+          <w:rFonts w:hint="cs"/>
+          <w:b/>
+          <w:bCs/>
+          <w:sz w:val="28"/>
+          <w:szCs w:val="28"/>
+          <w:u w:val="single"/>
+          <w:rtl/>
+        </w:rPr>
+        <w:lastRenderedPageBreak/>
         <w:t>תפריט ניהול ספקים:</w:t>
       </w:r>
     </w:p>
@@ -1598,6 +1762,69 @@
           <w:rtl/>
         </w:rPr>
         <w:t>האופציות:</w:t>
+      </w:r>
+    </w:p>
+    <w:p>
+      <w:pPr>
+        <w:rPr>
+          <w:rFonts w:hint="cs"/>
+          <w:sz w:val="24"/>
+          <w:szCs w:val="24"/>
+          <w:rtl/>
+        </w:rPr>
+      </w:pPr>
+      <w:r>
+        <w:rPr>
+          <w:rFonts w:cs="Arial"/>
+          <w:sz w:val="24"/>
+          <w:szCs w:val="24"/>
+          <w:rtl/>
+        </w:rPr>
+        <w:drawing>
+          <wp:inline distT="0" distB="0" distL="0" distR="0" wp14:anchorId="1354AE9F" wp14:editId="5C852DFA">
+            <wp:extent cx="3246401" cy="2979678"/>
+            <wp:effectExtent l="190500" t="190500" r="182880" b="182880"/>
+            <wp:docPr id="3" name="תמונה 3"/>
+            <wp:cNvGraphicFramePr>
+              <a:graphicFrameLocks xmlns:a="http://schemas.openxmlformats.org/drawingml/2006/main" noChangeAspect="1"/>
+            </wp:cNvGraphicFramePr>
+            <a:graphic xmlns:a="http://schemas.openxmlformats.org/drawingml/2006/main">
+              <a:graphicData uri="http://schemas.openxmlformats.org/drawingml/2006/picture">
+                <pic:pic xmlns:pic="http://schemas.openxmlformats.org/drawingml/2006/picture">
+                  <pic:nvPicPr>
+                    <pic:cNvPr id="1" name=""/>
+                    <pic:cNvPicPr/>
+                  </pic:nvPicPr>
+                  <pic:blipFill>
+                    <a:blip r:embed="rId8"/>
+                    <a:stretch>
+                      <a:fillRect/>
+                    </a:stretch>
+                  </pic:blipFill>
+                  <pic:spPr>
+                    <a:xfrm>
+                      <a:off x="0" y="0"/>
+                      <a:ext cx="3246401" cy="2979678"/>
+                    </a:xfrm>
+                    <a:prstGeom prst="rect">
+                      <a:avLst/>
+                    </a:prstGeom>
+                    <a:ln>
+                      <a:noFill/>
+                    </a:ln>
+                    <a:effectLst>
+                      <a:outerShdw blurRad="190500" algn="tl" rotWithShape="0">
+                        <a:srgbClr val="000000">
+                          <a:alpha val="70000"/>
+                        </a:srgbClr>
+                      </a:outerShdw>
+                    </a:effectLst>
+                  </pic:spPr>
+                </pic:pic>
+              </a:graphicData>
+            </a:graphic>
+          </wp:inline>
+        </w:drawing>
       </w:r>
     </w:p>
     <w:p>
@@ -1624,6 +1851,69 @@
     </w:p>
     <w:p>
       <w:pPr>
+        <w:rPr>
+          <w:rFonts w:hint="cs"/>
+          <w:sz w:val="24"/>
+          <w:szCs w:val="24"/>
+          <w:rtl/>
+        </w:rPr>
+      </w:pPr>
+      <w:r>
+        <w:rPr>
+          <w:rFonts w:cs="Arial"/>
+          <w:sz w:val="24"/>
+          <w:szCs w:val="24"/>
+          <w:rtl/>
+        </w:rPr>
+        <w:drawing>
+          <wp:inline distT="0" distB="0" distL="0" distR="0" wp14:anchorId="535D8898" wp14:editId="678BED71">
+            <wp:extent cx="2484335" cy="2248095"/>
+            <wp:effectExtent l="190500" t="190500" r="182880" b="190500"/>
+            <wp:docPr id="4" name="תמונה 4"/>
+            <wp:cNvGraphicFramePr>
+              <a:graphicFrameLocks xmlns:a="http://schemas.openxmlformats.org/drawingml/2006/main" noChangeAspect="1"/>
+            </wp:cNvGraphicFramePr>
+            <a:graphic xmlns:a="http://schemas.openxmlformats.org/drawingml/2006/main">
+              <a:graphicData uri="http://schemas.openxmlformats.org/drawingml/2006/picture">
+                <pic:pic xmlns:pic="http://schemas.openxmlformats.org/drawingml/2006/picture">
+                  <pic:nvPicPr>
+                    <pic:cNvPr id="1" name=""/>
+                    <pic:cNvPicPr/>
+                  </pic:nvPicPr>
+                  <pic:blipFill>
+                    <a:blip r:embed="rId9"/>
+                    <a:stretch>
+                      <a:fillRect/>
+                    </a:stretch>
+                  </pic:blipFill>
+                  <pic:spPr>
+                    <a:xfrm>
+                      <a:off x="0" y="0"/>
+                      <a:ext cx="2484335" cy="2248095"/>
+                    </a:xfrm>
+                    <a:prstGeom prst="rect">
+                      <a:avLst/>
+                    </a:prstGeom>
+                    <a:ln>
+                      <a:noFill/>
+                    </a:ln>
+                    <a:effectLst>
+                      <a:outerShdw blurRad="190500" algn="tl" rotWithShape="0">
+                        <a:srgbClr val="000000">
+                          <a:alpha val="70000"/>
+                        </a:srgbClr>
+                      </a:outerShdw>
+                    </a:effectLst>
+                  </pic:spPr>
+                </pic:pic>
+              </a:graphicData>
+            </a:graphic>
+          </wp:inline>
+        </w:drawing>
+      </w:r>
+    </w:p>
+    <w:p>
+      <w:pPr>
         <w:pStyle w:val="a3"/>
         <w:numPr>
           <w:ilvl w:val="0"/>
@@ -1646,6 +1936,70 @@
     </w:p>
     <w:p>
       <w:pPr>
+        <w:rPr>
+          <w:rFonts w:hint="cs"/>
+          <w:sz w:val="24"/>
+          <w:szCs w:val="24"/>
+          <w:rtl/>
+        </w:rPr>
+      </w:pPr>
+      <w:r>
+        <w:rPr>
+          <w:rFonts w:cs="Arial"/>
+          <w:sz w:val="24"/>
+          <w:szCs w:val="24"/>
+          <w:rtl/>
+        </w:rPr>
+        <w:lastRenderedPageBreak/>
+        <w:drawing>
+          <wp:inline distT="0" distB="0" distL="0" distR="0" wp14:anchorId="44FB6219" wp14:editId="7ACE6740">
+            <wp:extent cx="2781541" cy="1310754"/>
+            <wp:effectExtent l="190500" t="190500" r="190500" b="194310"/>
+            <wp:docPr id="5" name="תמונה 5"/>
+            <wp:cNvGraphicFramePr>
+              <a:graphicFrameLocks xmlns:a="http://schemas.openxmlformats.org/drawingml/2006/main" noChangeAspect="1"/>
+            </wp:cNvGraphicFramePr>
+            <a:graphic xmlns:a="http://schemas.openxmlformats.org/drawingml/2006/main">
+              <a:graphicData uri="http://schemas.openxmlformats.org/drawingml/2006/picture">
+                <pic:pic xmlns:pic="http://schemas.openxmlformats.org/drawingml/2006/picture">
+                  <pic:nvPicPr>
+                    <pic:cNvPr id="1" name=""/>
+                    <pic:cNvPicPr/>
+                  </pic:nvPicPr>
+                  <pic:blipFill>
+                    <a:blip r:embed="rId10"/>
+                    <a:stretch>
+                      <a:fillRect/>
+                    </a:stretch>
+                  </pic:blipFill>
+                  <pic:spPr>
+                    <a:xfrm>
+                      <a:off x="0" y="0"/>
+                      <a:ext cx="2781541" cy="1310754"/>
+                    </a:xfrm>
+                    <a:prstGeom prst="rect">
+                      <a:avLst/>
+                    </a:prstGeom>
+                    <a:ln>
+                      <a:noFill/>
+                    </a:ln>
+                    <a:effectLst>
+                      <a:outerShdw blurRad="190500" algn="tl" rotWithShape="0">
+                        <a:srgbClr val="000000">
+                          <a:alpha val="70000"/>
+                        </a:srgbClr>
+                      </a:outerShdw>
+                    </a:effectLst>
+                  </pic:spPr>
+                </pic:pic>
+              </a:graphicData>
+            </a:graphic>
+          </wp:inline>
+        </w:drawing>
+      </w:r>
+    </w:p>
+    <w:p>
+      <w:pPr>
         <w:pStyle w:val="a3"/>
         <w:numPr>
           <w:ilvl w:val="0"/>
@@ -1668,6 +2022,69 @@
     </w:p>
     <w:p>
       <w:pPr>
+        <w:rPr>
+          <w:rFonts w:hint="cs"/>
+          <w:sz w:val="24"/>
+          <w:szCs w:val="24"/>
+          <w:rtl/>
+        </w:rPr>
+      </w:pPr>
+      <w:r>
+        <w:rPr>
+          <w:rFonts w:cs="Arial"/>
+          <w:sz w:val="24"/>
+          <w:szCs w:val="24"/>
+          <w:rtl/>
+        </w:rPr>
+        <w:drawing>
+          <wp:inline distT="0" distB="0" distL="0" distR="0" wp14:anchorId="1C532599" wp14:editId="19C36BB3">
+            <wp:extent cx="5274310" cy="1137285"/>
+            <wp:effectExtent l="190500" t="190500" r="193040" b="196215"/>
+            <wp:docPr id="6" name="תמונה 6"/>
+            <wp:cNvGraphicFramePr>
+              <a:graphicFrameLocks xmlns:a="http://schemas.openxmlformats.org/drawingml/2006/main" noChangeAspect="1"/>
+            </wp:cNvGraphicFramePr>
+            <a:graphic xmlns:a="http://schemas.openxmlformats.org/drawingml/2006/main">
+              <a:graphicData uri="http://schemas.openxmlformats.org/drawingml/2006/picture">
+                <pic:pic xmlns:pic="http://schemas.openxmlformats.org/drawingml/2006/picture">
+                  <pic:nvPicPr>
+                    <pic:cNvPr id="1" name=""/>
+                    <pic:cNvPicPr/>
+                  </pic:nvPicPr>
+                  <pic:blipFill>
+                    <a:blip r:embed="rId11"/>
+                    <a:stretch>
+                      <a:fillRect/>
+                    </a:stretch>
+                  </pic:blipFill>
+                  <pic:spPr>
+                    <a:xfrm>
+                      <a:off x="0" y="0"/>
+                      <a:ext cx="5274310" cy="1137285"/>
+                    </a:xfrm>
+                    <a:prstGeom prst="rect">
+                      <a:avLst/>
+                    </a:prstGeom>
+                    <a:ln>
+                      <a:noFill/>
+                    </a:ln>
+                    <a:effectLst>
+                      <a:outerShdw blurRad="190500" algn="tl" rotWithShape="0">
+                        <a:srgbClr val="000000">
+                          <a:alpha val="70000"/>
+                        </a:srgbClr>
+                      </a:outerShdw>
+                    </a:effectLst>
+                  </pic:spPr>
+                </pic:pic>
+              </a:graphicData>
+            </a:graphic>
+          </wp:inline>
+        </w:drawing>
+      </w:r>
+    </w:p>
+    <w:p>
+      <w:pPr>
         <w:pStyle w:val="a3"/>
         <w:numPr>
           <w:ilvl w:val="0"/>
@@ -1712,6 +2129,67 @@
     </w:p>
     <w:p>
       <w:pPr>
+        <w:rPr>
+          <w:sz w:val="24"/>
+          <w:szCs w:val="24"/>
+        </w:rPr>
+      </w:pPr>
+      <w:r>
+        <w:rPr>
+          <w:rFonts w:cs="Arial"/>
+          <w:sz w:val="24"/>
+          <w:szCs w:val="24"/>
+          <w:rtl/>
+        </w:rPr>
+        <w:drawing>
+          <wp:inline distT="0" distB="0" distL="0" distR="0" wp14:anchorId="019BAF05" wp14:editId="4F1B36F9">
+            <wp:extent cx="5274310" cy="1240790"/>
+            <wp:effectExtent l="190500" t="190500" r="193040" b="187960"/>
+            <wp:docPr id="7" name="תמונה 7"/>
+            <wp:cNvGraphicFramePr>
+              <a:graphicFrameLocks xmlns:a="http://schemas.openxmlformats.org/drawingml/2006/main" noChangeAspect="1"/>
+            </wp:cNvGraphicFramePr>
+            <a:graphic xmlns:a="http://schemas.openxmlformats.org/drawingml/2006/main">
+              <a:graphicData uri="http://schemas.openxmlformats.org/drawingml/2006/picture">
+                <pic:pic xmlns:pic="http://schemas.openxmlformats.org/drawingml/2006/picture">
+                  <pic:nvPicPr>
+                    <pic:cNvPr id="1" name=""/>
+                    <pic:cNvPicPr/>
+                  </pic:nvPicPr>
+                  <pic:blipFill>
+                    <a:blip r:embed="rId12"/>
+                    <a:stretch>
+                      <a:fillRect/>
+                    </a:stretch>
+                  </pic:blipFill>
+                  <pic:spPr>
+                    <a:xfrm>
+                      <a:off x="0" y="0"/>
+                      <a:ext cx="5274310" cy="1240790"/>
+                    </a:xfrm>
+                    <a:prstGeom prst="rect">
+                      <a:avLst/>
+                    </a:prstGeom>
+                    <a:ln>
+                      <a:noFill/>
+                    </a:ln>
+                    <a:effectLst>
+                      <a:outerShdw blurRad="190500" algn="tl" rotWithShape="0">
+                        <a:srgbClr val="000000">
+                          <a:alpha val="70000"/>
+                        </a:srgbClr>
+                      </a:outerShdw>
+                    </a:effectLst>
+                  </pic:spPr>
+                </pic:pic>
+              </a:graphicData>
+            </a:graphic>
+          </wp:inline>
+        </w:drawing>
+      </w:r>
+    </w:p>
+    <w:p>
+      <w:pPr>
         <w:pStyle w:val="a3"/>
         <w:numPr>
           <w:ilvl w:val="1"/>
@@ -1734,6 +2212,70 @@
     </w:p>
     <w:p>
       <w:pPr>
+        <w:rPr>
+          <w:rFonts w:hint="cs"/>
+          <w:sz w:val="24"/>
+          <w:szCs w:val="24"/>
+          <w:rtl/>
+        </w:rPr>
+      </w:pPr>
+      <w:r>
+        <w:rPr>
+          <w:rFonts w:cs="Arial"/>
+          <w:sz w:val="24"/>
+          <w:szCs w:val="24"/>
+          <w:rtl/>
+        </w:rPr>
+        <w:lastRenderedPageBreak/>
+        <w:drawing>
+          <wp:inline distT="0" distB="0" distL="0" distR="0" wp14:anchorId="7C00DBEF" wp14:editId="29AA320A">
+            <wp:extent cx="2956816" cy="2331922"/>
+            <wp:effectExtent l="190500" t="190500" r="186690" b="182880"/>
+            <wp:docPr id="8" name="תמונה 8"/>
+            <wp:cNvGraphicFramePr>
+              <a:graphicFrameLocks xmlns:a="http://schemas.openxmlformats.org/drawingml/2006/main" noChangeAspect="1"/>
+            </wp:cNvGraphicFramePr>
+            <a:graphic xmlns:a="http://schemas.openxmlformats.org/drawingml/2006/main">
+              <a:graphicData uri="http://schemas.openxmlformats.org/drawingml/2006/picture">
+                <pic:pic xmlns:pic="http://schemas.openxmlformats.org/drawingml/2006/picture">
+                  <pic:nvPicPr>
+                    <pic:cNvPr id="1" name=""/>
+                    <pic:cNvPicPr/>
+                  </pic:nvPicPr>
+                  <pic:blipFill>
+                    <a:blip r:embed="rId13"/>
+                    <a:stretch>
+                      <a:fillRect/>
+                    </a:stretch>
+                  </pic:blipFill>
+                  <pic:spPr>
+                    <a:xfrm>
+                      <a:off x="0" y="0"/>
+                      <a:ext cx="2956816" cy="2331922"/>
+                    </a:xfrm>
+                    <a:prstGeom prst="rect">
+                      <a:avLst/>
+                    </a:prstGeom>
+                    <a:ln>
+                      <a:noFill/>
+                    </a:ln>
+                    <a:effectLst>
+                      <a:outerShdw blurRad="190500" algn="tl" rotWithShape="0">
+                        <a:srgbClr val="000000">
+                          <a:alpha val="70000"/>
+                        </a:srgbClr>
+                      </a:outerShdw>
+                    </a:effectLst>
+                  </pic:spPr>
+                </pic:pic>
+              </a:graphicData>
+            </a:graphic>
+          </wp:inline>
+        </w:drawing>
+      </w:r>
+    </w:p>
+    <w:p>
+      <w:pPr>
         <w:pStyle w:val="a3"/>
         <w:numPr>
           <w:ilvl w:val="0"/>
@@ -1778,6 +2320,69 @@
     </w:p>
     <w:p>
       <w:pPr>
+        <w:rPr>
+          <w:rFonts w:hint="cs"/>
+          <w:sz w:val="24"/>
+          <w:szCs w:val="24"/>
+          <w:rtl/>
+        </w:rPr>
+      </w:pPr>
+      <w:r>
+        <w:rPr>
+          <w:rFonts w:cs="Arial"/>
+          <w:sz w:val="24"/>
+          <w:szCs w:val="24"/>
+          <w:rtl/>
+        </w:rPr>
+        <w:drawing>
+          <wp:inline distT="0" distB="0" distL="0" distR="0" wp14:anchorId="14E7BE80" wp14:editId="5BC78CA8">
+            <wp:extent cx="2712955" cy="2065199"/>
+            <wp:effectExtent l="190500" t="190500" r="182880" b="182880"/>
+            <wp:docPr id="9" name="תמונה 9"/>
+            <wp:cNvGraphicFramePr>
+              <a:graphicFrameLocks xmlns:a="http://schemas.openxmlformats.org/drawingml/2006/main" noChangeAspect="1"/>
+            </wp:cNvGraphicFramePr>
+            <a:graphic xmlns:a="http://schemas.openxmlformats.org/drawingml/2006/main">
+              <a:graphicData uri="http://schemas.openxmlformats.org/drawingml/2006/picture">
+                <pic:pic xmlns:pic="http://schemas.openxmlformats.org/drawingml/2006/picture">
+                  <pic:nvPicPr>
+                    <pic:cNvPr id="1" name=""/>
+                    <pic:cNvPicPr/>
+                  </pic:nvPicPr>
+                  <pic:blipFill>
+                    <a:blip r:embed="rId14"/>
+                    <a:stretch>
+                      <a:fillRect/>
+                    </a:stretch>
+                  </pic:blipFill>
+                  <pic:spPr>
+                    <a:xfrm>
+                      <a:off x="0" y="0"/>
+                      <a:ext cx="2712955" cy="2065199"/>
+                    </a:xfrm>
+                    <a:prstGeom prst="rect">
+                      <a:avLst/>
+                    </a:prstGeom>
+                    <a:ln>
+                      <a:noFill/>
+                    </a:ln>
+                    <a:effectLst>
+                      <a:outerShdw blurRad="190500" algn="tl" rotWithShape="0">
+                        <a:srgbClr val="000000">
+                          <a:alpha val="70000"/>
+                        </a:srgbClr>
+                      </a:outerShdw>
+                    </a:effectLst>
+                  </pic:spPr>
+                </pic:pic>
+              </a:graphicData>
+            </a:graphic>
+          </wp:inline>
+        </w:drawing>
+      </w:r>
+    </w:p>
+    <w:p>
+      <w:pPr>
         <w:pStyle w:val="a3"/>
         <w:numPr>
           <w:ilvl w:val="1"/>
@@ -1800,6 +2405,68 @@
     </w:p>
     <w:p>
       <w:pPr>
+        <w:rPr>
+          <w:rFonts w:hint="cs"/>
+          <w:sz w:val="24"/>
+          <w:szCs w:val="24"/>
+        </w:rPr>
+      </w:pPr>
+      <w:r>
+        <w:rPr>
+          <w:rFonts w:cs="Arial"/>
+          <w:sz w:val="24"/>
+          <w:szCs w:val="24"/>
+          <w:rtl/>
+        </w:rPr>
+        <w:drawing>
+          <wp:inline distT="0" distB="0" distL="0" distR="0" wp14:anchorId="375C9323" wp14:editId="68DB0292">
+            <wp:extent cx="2720576" cy="1958510"/>
+            <wp:effectExtent l="190500" t="190500" r="194310" b="194310"/>
+            <wp:docPr id="10" name="תמונה 10"/>
+            <wp:cNvGraphicFramePr>
+              <a:graphicFrameLocks xmlns:a="http://schemas.openxmlformats.org/drawingml/2006/main" noChangeAspect="1"/>
+            </wp:cNvGraphicFramePr>
+            <a:graphic xmlns:a="http://schemas.openxmlformats.org/drawingml/2006/main">
+              <a:graphicData uri="http://schemas.openxmlformats.org/drawingml/2006/picture">
+                <pic:pic xmlns:pic="http://schemas.openxmlformats.org/drawingml/2006/picture">
+                  <pic:nvPicPr>
+                    <pic:cNvPr id="1" name=""/>
+                    <pic:cNvPicPr/>
+                  </pic:nvPicPr>
+                  <pic:blipFill>
+                    <a:blip r:embed="rId15"/>
+                    <a:stretch>
+                      <a:fillRect/>
+                    </a:stretch>
+                  </pic:blipFill>
+                  <pic:spPr>
+                    <a:xfrm>
+                      <a:off x="0" y="0"/>
+                      <a:ext cx="2720576" cy="1958510"/>
+                    </a:xfrm>
+                    <a:prstGeom prst="rect">
+                      <a:avLst/>
+                    </a:prstGeom>
+                    <a:ln>
+                      <a:noFill/>
+                    </a:ln>
+                    <a:effectLst>
+                      <a:outerShdw blurRad="190500" algn="tl" rotWithShape="0">
+                        <a:srgbClr val="000000">
+                          <a:alpha val="70000"/>
+                        </a:srgbClr>
+                      </a:outerShdw>
+                    </a:effectLst>
+                  </pic:spPr>
+                </pic:pic>
+              </a:graphicData>
+            </a:graphic>
+          </wp:inline>
+        </w:drawing>
+      </w:r>
+    </w:p>
+    <w:p>
+      <w:pPr>
         <w:pStyle w:val="a3"/>
         <w:numPr>
           <w:ilvl w:val="0"/>
@@ -1822,6 +2489,70 @@
     </w:p>
     <w:p>
       <w:pPr>
+        <w:rPr>
+          <w:rFonts w:hint="cs"/>
+          <w:sz w:val="24"/>
+          <w:szCs w:val="24"/>
+          <w:rtl/>
+        </w:rPr>
+      </w:pPr>
+      <w:r>
+        <w:rPr>
+          <w:rFonts w:cs="Arial"/>
+          <w:sz w:val="24"/>
+          <w:szCs w:val="24"/>
+          <w:rtl/>
+        </w:rPr>
+        <w:lastRenderedPageBreak/>
+        <w:drawing>
+          <wp:inline distT="0" distB="0" distL="0" distR="0" wp14:anchorId="1F44729C" wp14:editId="01FD0D18">
+            <wp:extent cx="2712955" cy="1958510"/>
+            <wp:effectExtent l="190500" t="190500" r="182880" b="194310"/>
+            <wp:docPr id="11" name="תמונה 11"/>
+            <wp:cNvGraphicFramePr>
+              <a:graphicFrameLocks xmlns:a="http://schemas.openxmlformats.org/drawingml/2006/main" noChangeAspect="1"/>
+            </wp:cNvGraphicFramePr>
+            <a:graphic xmlns:a="http://schemas.openxmlformats.org/drawingml/2006/main">
+              <a:graphicData uri="http://schemas.openxmlformats.org/drawingml/2006/picture">
+                <pic:pic xmlns:pic="http://schemas.openxmlformats.org/drawingml/2006/picture">
+                  <pic:nvPicPr>
+                    <pic:cNvPr id="1" name=""/>
+                    <pic:cNvPicPr/>
+                  </pic:nvPicPr>
+                  <pic:blipFill>
+                    <a:blip r:embed="rId16"/>
+                    <a:stretch>
+                      <a:fillRect/>
+                    </a:stretch>
+                  </pic:blipFill>
+                  <pic:spPr>
+                    <a:xfrm>
+                      <a:off x="0" y="0"/>
+                      <a:ext cx="2712955" cy="1958510"/>
+                    </a:xfrm>
+                    <a:prstGeom prst="rect">
+                      <a:avLst/>
+                    </a:prstGeom>
+                    <a:ln>
+                      <a:noFill/>
+                    </a:ln>
+                    <a:effectLst>
+                      <a:outerShdw blurRad="190500" algn="tl" rotWithShape="0">
+                        <a:srgbClr val="000000">
+                          <a:alpha val="70000"/>
+                        </a:srgbClr>
+                      </a:outerShdw>
+                    </a:effectLst>
+                  </pic:spPr>
+                </pic:pic>
+              </a:graphicData>
+            </a:graphic>
+          </wp:inline>
+        </w:drawing>
+      </w:r>
+    </w:p>
+    <w:p>
+      <w:pPr>
         <w:pStyle w:val="a3"/>
         <w:numPr>
           <w:ilvl w:val="0"/>
@@ -1985,6 +2716,70 @@
     </w:p>
     <w:p>
       <w:pPr>
+        <w:rPr>
+          <w:rFonts w:hint="cs"/>
+          <w:sz w:val="24"/>
+          <w:szCs w:val="24"/>
+          <w:rtl/>
+        </w:rPr>
+      </w:pPr>
+      <w:r>
+        <w:rPr>
+          <w:rFonts w:cs="Arial"/>
+          <w:sz w:val="24"/>
+          <w:szCs w:val="24"/>
+          <w:rtl/>
+        </w:rPr>
+        <w:lastRenderedPageBreak/>
+        <w:drawing>
+          <wp:inline distT="0" distB="0" distL="0" distR="0" wp14:anchorId="5C935E05" wp14:editId="0987DC7D">
+            <wp:extent cx="4359018" cy="5303980"/>
+            <wp:effectExtent l="190500" t="190500" r="194310" b="182880"/>
+            <wp:docPr id="12" name="תמונה 12"/>
+            <wp:cNvGraphicFramePr>
+              <a:graphicFrameLocks xmlns:a="http://schemas.openxmlformats.org/drawingml/2006/main" noChangeAspect="1"/>
+            </wp:cNvGraphicFramePr>
+            <a:graphic xmlns:a="http://schemas.openxmlformats.org/drawingml/2006/main">
+              <a:graphicData uri="http://schemas.openxmlformats.org/drawingml/2006/picture">
+                <pic:pic xmlns:pic="http://schemas.openxmlformats.org/drawingml/2006/picture">
+                  <pic:nvPicPr>
+                    <pic:cNvPr id="1" name=""/>
+                    <pic:cNvPicPr/>
+                  </pic:nvPicPr>
+                  <pic:blipFill>
+                    <a:blip r:embed="rId17"/>
+                    <a:stretch>
+                      <a:fillRect/>
+                    </a:stretch>
+                  </pic:blipFill>
+                  <pic:spPr>
+                    <a:xfrm>
+                      <a:off x="0" y="0"/>
+                      <a:ext cx="4359018" cy="5303980"/>
+                    </a:xfrm>
+                    <a:prstGeom prst="rect">
+                      <a:avLst/>
+                    </a:prstGeom>
+                    <a:ln>
+                      <a:noFill/>
+                    </a:ln>
+                    <a:effectLst>
+                      <a:outerShdw blurRad="190500" algn="tl" rotWithShape="0">
+                        <a:srgbClr val="000000">
+                          <a:alpha val="70000"/>
+                        </a:srgbClr>
+                      </a:outerShdw>
+                    </a:effectLst>
+                  </pic:spPr>
+                </pic:pic>
+              </a:graphicData>
+            </a:graphic>
+          </wp:inline>
+        </w:drawing>
+      </w:r>
+    </w:p>
+    <w:p>
+      <w:pPr>
         <w:pStyle w:val="a3"/>
         <w:numPr>
           <w:ilvl w:val="0"/>
@@ -2090,16 +2885,69 @@
           <w:szCs w:val="24"/>
           <w:rtl/>
         </w:rPr>
-        <w:t xml:space="preserve">אחוז הנחה </w:t>
-      </w:r>
-      <w:r>
-        <w:rPr>
-          <w:rFonts w:hint="cs"/>
-          <w:sz w:val="24"/>
-          <w:szCs w:val="24"/>
-          <w:rtl/>
-        </w:rPr>
-        <w:t>(מספר בין 0 ל-1)</w:t>
+        <w:t>אחוז הנחה (מספר בין 0 ל-1)</w:t>
+      </w:r>
+    </w:p>
+    <w:p>
+      <w:pPr>
+        <w:rPr>
+          <w:sz w:val="24"/>
+          <w:szCs w:val="24"/>
+        </w:rPr>
+      </w:pPr>
+      <w:r>
+        <w:rPr>
+          <w:rFonts w:cs="Arial"/>
+          <w:sz w:val="24"/>
+          <w:szCs w:val="24"/>
+          <w:rtl/>
+        </w:rPr>
+        <w:lastRenderedPageBreak/>
+        <w:drawing>
+          <wp:inline distT="0" distB="0" distL="0" distR="0" wp14:anchorId="569F44A5" wp14:editId="1B836834">
+            <wp:extent cx="4267570" cy="3977985"/>
+            <wp:effectExtent l="190500" t="190500" r="190500" b="194310"/>
+            <wp:docPr id="13" name="תמונה 13"/>
+            <wp:cNvGraphicFramePr>
+              <a:graphicFrameLocks xmlns:a="http://schemas.openxmlformats.org/drawingml/2006/main" noChangeAspect="1"/>
+            </wp:cNvGraphicFramePr>
+            <a:graphic xmlns:a="http://schemas.openxmlformats.org/drawingml/2006/main">
+              <a:graphicData uri="http://schemas.openxmlformats.org/drawingml/2006/picture">
+                <pic:pic xmlns:pic="http://schemas.openxmlformats.org/drawingml/2006/picture">
+                  <pic:nvPicPr>
+                    <pic:cNvPr id="1" name=""/>
+                    <pic:cNvPicPr/>
+                  </pic:nvPicPr>
+                  <pic:blipFill>
+                    <a:blip r:embed="rId18"/>
+                    <a:stretch>
+                      <a:fillRect/>
+                    </a:stretch>
+                  </pic:blipFill>
+                  <pic:spPr>
+                    <a:xfrm>
+                      <a:off x="0" y="0"/>
+                      <a:ext cx="4267570" cy="3977985"/>
+                    </a:xfrm>
+                    <a:prstGeom prst="rect">
+                      <a:avLst/>
+                    </a:prstGeom>
+                    <a:ln>
+                      <a:noFill/>
+                    </a:ln>
+                    <a:effectLst>
+                      <a:outerShdw blurRad="190500" algn="tl" rotWithShape="0">
+                        <a:srgbClr val="000000">
+                          <a:alpha val="70000"/>
+                        </a:srgbClr>
+                      </a:outerShdw>
+                    </a:effectLst>
+                  </pic:spPr>
+                </pic:pic>
+              </a:graphicData>
+            </a:graphic>
+          </wp:inline>
+        </w:drawing>
       </w:r>
     </w:p>
     <w:p>
@@ -2143,8 +2991,70 @@
           <w:szCs w:val="24"/>
           <w:rtl/>
         </w:rPr>
-        <w:lastRenderedPageBreak/>
         <w:t>הצגת כל פרטי ההנחות עבור מוצרים של ספק מסוים</w:t>
+      </w:r>
+    </w:p>
+    <w:p>
+      <w:pPr>
+        <w:rPr>
+          <w:rFonts w:hint="cs"/>
+          <w:sz w:val="24"/>
+          <w:szCs w:val="24"/>
+          <w:rtl/>
+        </w:rPr>
+      </w:pPr>
+      <w:r>
+        <w:rPr>
+          <w:rFonts w:cs="Arial"/>
+          <w:sz w:val="24"/>
+          <w:szCs w:val="24"/>
+          <w:rtl/>
+        </w:rPr>
+        <w:drawing>
+          <wp:inline distT="0" distB="0" distL="0" distR="0" wp14:anchorId="48CE2831" wp14:editId="00D7A2A8">
+            <wp:extent cx="2834886" cy="3292125"/>
+            <wp:effectExtent l="190500" t="190500" r="194310" b="194310"/>
+            <wp:docPr id="14" name="תמונה 14"/>
+            <wp:cNvGraphicFramePr>
+              <a:graphicFrameLocks xmlns:a="http://schemas.openxmlformats.org/drawingml/2006/main" noChangeAspect="1"/>
+            </wp:cNvGraphicFramePr>
+            <a:graphic xmlns:a="http://schemas.openxmlformats.org/drawingml/2006/main">
+              <a:graphicData uri="http://schemas.openxmlformats.org/drawingml/2006/picture">
+                <pic:pic xmlns:pic="http://schemas.openxmlformats.org/drawingml/2006/picture">
+                  <pic:nvPicPr>
+                    <pic:cNvPr id="1" name=""/>
+                    <pic:cNvPicPr/>
+                  </pic:nvPicPr>
+                  <pic:blipFill>
+                    <a:blip r:embed="rId19"/>
+                    <a:stretch>
+                      <a:fillRect/>
+                    </a:stretch>
+                  </pic:blipFill>
+                  <pic:spPr>
+                    <a:xfrm>
+                      <a:off x="0" y="0"/>
+                      <a:ext cx="2834886" cy="3292125"/>
+                    </a:xfrm>
+                    <a:prstGeom prst="rect">
+                      <a:avLst/>
+                    </a:prstGeom>
+                    <a:ln>
+                      <a:noFill/>
+                    </a:ln>
+                    <a:effectLst>
+                      <a:outerShdw blurRad="190500" algn="tl" rotWithShape="0">
+                        <a:srgbClr val="000000">
+                          <a:alpha val="70000"/>
+                        </a:srgbClr>
+                      </a:outerShdw>
+                    </a:effectLst>
+                  </pic:spPr>
+                </pic:pic>
+              </a:graphicData>
+            </a:graphic>
+          </wp:inline>
+        </w:drawing>
       </w:r>
     </w:p>
     <w:p>
@@ -2157,16 +3067,79 @@
         <w:rPr>
           <w:sz w:val="24"/>
           <w:szCs w:val="24"/>
-        </w:rPr>
-      </w:pPr>
-      <w:r>
-        <w:rPr>
-          <w:rFonts w:hint="cs"/>
-          <w:sz w:val="24"/>
-          <w:szCs w:val="24"/>
-          <w:rtl/>
-        </w:rPr>
+          <w:rtl/>
+        </w:rPr>
+      </w:pPr>
+      <w:r>
+        <w:rPr>
+          <w:rFonts w:hint="cs"/>
+          <w:sz w:val="24"/>
+          <w:szCs w:val="24"/>
+          <w:rtl/>
+        </w:rPr>
+        <w:lastRenderedPageBreak/>
         <w:t>הצגת כל מספרי ברקוד (מספרי זיהוי) של מוצרים שספק מסוים מספק</w:t>
+      </w:r>
+    </w:p>
+    <w:p>
+      <w:pPr>
+        <w:rPr>
+          <w:sz w:val="24"/>
+          <w:szCs w:val="24"/>
+        </w:rPr>
+      </w:pPr>
+      <w:r>
+        <w:rPr>
+          <w:rFonts w:cs="Arial"/>
+          <w:sz w:val="24"/>
+          <w:szCs w:val="24"/>
+          <w:rtl/>
+        </w:rPr>
+        <w:drawing>
+          <wp:inline distT="0" distB="0" distL="0" distR="0" wp14:anchorId="07505D7F" wp14:editId="4A37F6E4">
+            <wp:extent cx="2682472" cy="1607959"/>
+            <wp:effectExtent l="190500" t="190500" r="194310" b="182880"/>
+            <wp:docPr id="15" name="תמונה 15"/>
+            <wp:cNvGraphicFramePr>
+              <a:graphicFrameLocks xmlns:a="http://schemas.openxmlformats.org/drawingml/2006/main" noChangeAspect="1"/>
+            </wp:cNvGraphicFramePr>
+            <a:graphic xmlns:a="http://schemas.openxmlformats.org/drawingml/2006/main">
+              <a:graphicData uri="http://schemas.openxmlformats.org/drawingml/2006/picture">
+                <pic:pic xmlns:pic="http://schemas.openxmlformats.org/drawingml/2006/picture">
+                  <pic:nvPicPr>
+                    <pic:cNvPr id="1" name=""/>
+                    <pic:cNvPicPr/>
+                  </pic:nvPicPr>
+                  <pic:blipFill>
+                    <a:blip r:embed="rId20"/>
+                    <a:stretch>
+                      <a:fillRect/>
+                    </a:stretch>
+                  </pic:blipFill>
+                  <pic:spPr>
+                    <a:xfrm>
+                      <a:off x="0" y="0"/>
+                      <a:ext cx="2682472" cy="1607959"/>
+                    </a:xfrm>
+                    <a:prstGeom prst="rect">
+                      <a:avLst/>
+                    </a:prstGeom>
+                    <a:ln>
+                      <a:noFill/>
+                    </a:ln>
+                    <a:effectLst>
+                      <a:outerShdw blurRad="190500" algn="tl" rotWithShape="0">
+                        <a:srgbClr val="000000">
+                          <a:alpha val="70000"/>
+                        </a:srgbClr>
+                      </a:outerShdw>
+                    </a:effectLst>
+                  </pic:spPr>
+                </pic:pic>
+              </a:graphicData>
+            </a:graphic>
+          </wp:inline>
+        </w:drawing>
       </w:r>
     </w:p>
     <w:p>
@@ -2193,6 +3166,69 @@
     </w:p>
     <w:p>
       <w:pPr>
+        <w:rPr>
+          <w:rFonts w:hint="cs"/>
+          <w:sz w:val="24"/>
+          <w:szCs w:val="24"/>
+          <w:rtl/>
+        </w:rPr>
+      </w:pPr>
+      <w:r>
+        <w:rPr>
+          <w:rFonts w:cs="Arial"/>
+          <w:sz w:val="24"/>
+          <w:szCs w:val="24"/>
+          <w:rtl/>
+        </w:rPr>
+        <w:drawing>
+          <wp:inline distT="0" distB="0" distL="0" distR="0" wp14:anchorId="6381EEF4" wp14:editId="5484407F">
+            <wp:extent cx="1646063" cy="4435224"/>
+            <wp:effectExtent l="190500" t="190500" r="182880" b="194310"/>
+            <wp:docPr id="16" name="תמונה 16"/>
+            <wp:cNvGraphicFramePr>
+              <a:graphicFrameLocks xmlns:a="http://schemas.openxmlformats.org/drawingml/2006/main" noChangeAspect="1"/>
+            </wp:cNvGraphicFramePr>
+            <a:graphic xmlns:a="http://schemas.openxmlformats.org/drawingml/2006/main">
+              <a:graphicData uri="http://schemas.openxmlformats.org/drawingml/2006/picture">
+                <pic:pic xmlns:pic="http://schemas.openxmlformats.org/drawingml/2006/picture">
+                  <pic:nvPicPr>
+                    <pic:cNvPr id="1" name=""/>
+                    <pic:cNvPicPr/>
+                  </pic:nvPicPr>
+                  <pic:blipFill>
+                    <a:blip r:embed="rId21"/>
+                    <a:stretch>
+                      <a:fillRect/>
+                    </a:stretch>
+                  </pic:blipFill>
+                  <pic:spPr>
+                    <a:xfrm>
+                      <a:off x="0" y="0"/>
+                      <a:ext cx="1646063" cy="4435224"/>
+                    </a:xfrm>
+                    <a:prstGeom prst="rect">
+                      <a:avLst/>
+                    </a:prstGeom>
+                    <a:ln>
+                      <a:noFill/>
+                    </a:ln>
+                    <a:effectLst>
+                      <a:outerShdw blurRad="190500" algn="tl" rotWithShape="0">
+                        <a:srgbClr val="000000">
+                          <a:alpha val="70000"/>
+                        </a:srgbClr>
+                      </a:outerShdw>
+                    </a:effectLst>
+                  </pic:spPr>
+                </pic:pic>
+              </a:graphicData>
+            </a:graphic>
+          </wp:inline>
+        </w:drawing>
+      </w:r>
+    </w:p>
+    <w:p>
+      <w:pPr>
         <w:pStyle w:val="a3"/>
         <w:numPr>
           <w:ilvl w:val="0"/>
@@ -2210,32 +3246,13 @@
           <w:szCs w:val="24"/>
           <w:rtl/>
         </w:rPr>
-        <w:t xml:space="preserve">הצגת היסטורית הרכישה של ספק- כל המספרים </w:t>
-      </w:r>
-      <w:proofErr w:type="spellStart"/>
-      <w:r>
-        <w:rPr>
-          <w:rFonts w:hint="cs"/>
-          <w:sz w:val="24"/>
-          <w:szCs w:val="24"/>
-          <w:rtl/>
-        </w:rPr>
-        <w:t>הקטלוגיים</w:t>
-      </w:r>
-      <w:proofErr w:type="spellEnd"/>
-      <w:r>
-        <w:rPr>
-          <w:rFonts w:hint="cs"/>
-          <w:sz w:val="24"/>
-          <w:szCs w:val="24"/>
-          <w:rtl/>
-        </w:rPr>
-        <w:t xml:space="preserve"> שבוצעה הזמנה עבורם מספק מסוים</w:t>
-      </w:r>
-    </w:p>
-    <w:p>
-      <w:pPr>
-        <w:rPr>
+        <w:t>הצגת היסטורית הרכישה של ספק- כל המספרים הקטלוגיים שבוצעה הזמנה עבורם מספק מסוים</w:t>
+      </w:r>
+    </w:p>
+    <w:p>
+      <w:pPr>
+        <w:rPr>
+          <w:rFonts w:hint="cs"/>
           <w:b/>
           <w:bCs/>
           <w:sz w:val="28"/>
@@ -2244,10 +3261,9 @@
           <w:rtl/>
         </w:rPr>
       </w:pPr>
-    </w:p>
-    <w:p>
-      <w:pPr>
-        <w:rPr>
+      <w:r>
+        <w:rPr>
+          <w:rFonts w:cs="Arial"/>
           <w:b/>
           <w:bCs/>
           <w:sz w:val="28"/>
@@ -2255,10 +3271,57 @@
           <w:u w:val="single"/>
           <w:rtl/>
         </w:rPr>
-      </w:pPr>
-      <w:r>
-        <w:rPr>
-          <w:rFonts w:hint="cs"/>
+        <w:lastRenderedPageBreak/>
+        <w:drawing>
+          <wp:inline distT="0" distB="0" distL="0" distR="0" wp14:anchorId="50B653E1" wp14:editId="058C878D">
+            <wp:extent cx="2743438" cy="1425063"/>
+            <wp:effectExtent l="190500" t="190500" r="190500" b="194310"/>
+            <wp:docPr id="26" name="תמונה 26"/>
+            <wp:cNvGraphicFramePr>
+              <a:graphicFrameLocks xmlns:a="http://schemas.openxmlformats.org/drawingml/2006/main" noChangeAspect="1"/>
+            </wp:cNvGraphicFramePr>
+            <a:graphic xmlns:a="http://schemas.openxmlformats.org/drawingml/2006/main">
+              <a:graphicData uri="http://schemas.openxmlformats.org/drawingml/2006/picture">
+                <pic:pic xmlns:pic="http://schemas.openxmlformats.org/drawingml/2006/picture">
+                  <pic:nvPicPr>
+                    <pic:cNvPr id="1" name=""/>
+                    <pic:cNvPicPr/>
+                  </pic:nvPicPr>
+                  <pic:blipFill>
+                    <a:blip r:embed="rId22"/>
+                    <a:stretch>
+                      <a:fillRect/>
+                    </a:stretch>
+                  </pic:blipFill>
+                  <pic:spPr>
+                    <a:xfrm>
+                      <a:off x="0" y="0"/>
+                      <a:ext cx="2743438" cy="1425063"/>
+                    </a:xfrm>
+                    <a:prstGeom prst="rect">
+                      <a:avLst/>
+                    </a:prstGeom>
+                    <a:ln>
+                      <a:noFill/>
+                    </a:ln>
+                    <a:effectLst>
+                      <a:outerShdw blurRad="190500" algn="tl" rotWithShape="0">
+                        <a:srgbClr val="000000">
+                          <a:alpha val="70000"/>
+                        </a:srgbClr>
+                      </a:outerShdw>
+                    </a:effectLst>
+                  </pic:spPr>
+                </pic:pic>
+              </a:graphicData>
+            </a:graphic>
+          </wp:inline>
+        </w:drawing>
+      </w:r>
+    </w:p>
+    <w:p>
+      <w:pPr>
+        <w:rPr>
           <w:b/>
           <w:bCs/>
           <w:sz w:val="28"/>
@@ -2266,8 +3329,7 @@
           <w:u w:val="single"/>
           <w:rtl/>
         </w:rPr>
-        <w:t xml:space="preserve">תפריט ניהול </w:t>
-      </w:r>
+      </w:pPr>
       <w:r>
         <w:rPr>
           <w:rFonts w:hint="cs"/>
@@ -2278,7 +3340,7 @@
           <w:u w:val="single"/>
           <w:rtl/>
         </w:rPr>
-        <w:t>הזמנות</w:t>
+        <w:t xml:space="preserve">תפריט ניהול </w:t>
       </w:r>
       <w:r>
         <w:rPr>
@@ -2290,6 +3352,18 @@
           <w:u w:val="single"/>
           <w:rtl/>
         </w:rPr>
+        <w:t>הזמנות</w:t>
+      </w:r>
+      <w:r>
+        <w:rPr>
+          <w:rFonts w:hint="cs"/>
+          <w:b/>
+          <w:bCs/>
+          <w:sz w:val="28"/>
+          <w:szCs w:val="28"/>
+          <w:u w:val="single"/>
+          <w:rtl/>
+        </w:rPr>
         <w:t>:</w:t>
       </w:r>
     </w:p>
@@ -2401,6 +3475,67 @@
     </w:p>
     <w:p>
       <w:pPr>
+        <w:rPr>
+          <w:sz w:val="24"/>
+          <w:szCs w:val="24"/>
+        </w:rPr>
+      </w:pPr>
+      <w:r>
+        <w:rPr>
+          <w:rFonts w:cs="Arial"/>
+          <w:sz w:val="24"/>
+          <w:szCs w:val="24"/>
+          <w:rtl/>
+        </w:rPr>
+        <w:drawing>
+          <wp:inline distT="0" distB="0" distL="0" distR="0" wp14:anchorId="03A85EE1" wp14:editId="761B573B">
+            <wp:extent cx="3596952" cy="2339543"/>
+            <wp:effectExtent l="190500" t="190500" r="194310" b="194310"/>
+            <wp:docPr id="17" name="תמונה 17"/>
+            <wp:cNvGraphicFramePr>
+              <a:graphicFrameLocks xmlns:a="http://schemas.openxmlformats.org/drawingml/2006/main" noChangeAspect="1"/>
+            </wp:cNvGraphicFramePr>
+            <a:graphic xmlns:a="http://schemas.openxmlformats.org/drawingml/2006/main">
+              <a:graphicData uri="http://schemas.openxmlformats.org/drawingml/2006/picture">
+                <pic:pic xmlns:pic="http://schemas.openxmlformats.org/drawingml/2006/picture">
+                  <pic:nvPicPr>
+                    <pic:cNvPr id="1" name=""/>
+                    <pic:cNvPicPr/>
+                  </pic:nvPicPr>
+                  <pic:blipFill>
+                    <a:blip r:embed="rId23"/>
+                    <a:stretch>
+                      <a:fillRect/>
+                    </a:stretch>
+                  </pic:blipFill>
+                  <pic:spPr>
+                    <a:xfrm>
+                      <a:off x="0" y="0"/>
+                      <a:ext cx="3596952" cy="2339543"/>
+                    </a:xfrm>
+                    <a:prstGeom prst="rect">
+                      <a:avLst/>
+                    </a:prstGeom>
+                    <a:ln>
+                      <a:noFill/>
+                    </a:ln>
+                    <a:effectLst>
+                      <a:outerShdw blurRad="190500" algn="tl" rotWithShape="0">
+                        <a:srgbClr val="000000">
+                          <a:alpha val="70000"/>
+                        </a:srgbClr>
+                      </a:outerShdw>
+                    </a:effectLst>
+                  </pic:spPr>
+                </pic:pic>
+              </a:graphicData>
+            </a:graphic>
+          </wp:inline>
+        </w:drawing>
+      </w:r>
+    </w:p>
+    <w:p>
+      <w:pPr>
         <w:pStyle w:val="a3"/>
         <w:numPr>
           <w:ilvl w:val="0"/>
@@ -2533,6 +3668,68 @@
     </w:p>
     <w:p>
       <w:pPr>
+        <w:rPr>
+          <w:sz w:val="24"/>
+          <w:szCs w:val="24"/>
+        </w:rPr>
+      </w:pPr>
+      <w:r>
+        <w:rPr>
+          <w:rFonts w:cs="Arial"/>
+          <w:sz w:val="24"/>
+          <w:szCs w:val="24"/>
+          <w:rtl/>
+        </w:rPr>
+        <w:lastRenderedPageBreak/>
+        <w:drawing>
+          <wp:inline distT="0" distB="0" distL="0" distR="0" wp14:anchorId="595A1013" wp14:editId="4F7B4A2F">
+            <wp:extent cx="5274310" cy="2651760"/>
+            <wp:effectExtent l="190500" t="190500" r="193040" b="186690"/>
+            <wp:docPr id="18" name="תמונה 18"/>
+            <wp:cNvGraphicFramePr>
+              <a:graphicFrameLocks xmlns:a="http://schemas.openxmlformats.org/drawingml/2006/main" noChangeAspect="1"/>
+            </wp:cNvGraphicFramePr>
+            <a:graphic xmlns:a="http://schemas.openxmlformats.org/drawingml/2006/main">
+              <a:graphicData uri="http://schemas.openxmlformats.org/drawingml/2006/picture">
+                <pic:pic xmlns:pic="http://schemas.openxmlformats.org/drawingml/2006/picture">
+                  <pic:nvPicPr>
+                    <pic:cNvPr id="1" name=""/>
+                    <pic:cNvPicPr/>
+                  </pic:nvPicPr>
+                  <pic:blipFill>
+                    <a:blip r:embed="rId24"/>
+                    <a:stretch>
+                      <a:fillRect/>
+                    </a:stretch>
+                  </pic:blipFill>
+                  <pic:spPr>
+                    <a:xfrm>
+                      <a:off x="0" y="0"/>
+                      <a:ext cx="5274310" cy="2651760"/>
+                    </a:xfrm>
+                    <a:prstGeom prst="rect">
+                      <a:avLst/>
+                    </a:prstGeom>
+                    <a:ln>
+                      <a:noFill/>
+                    </a:ln>
+                    <a:effectLst>
+                      <a:outerShdw blurRad="190500" algn="tl" rotWithShape="0">
+                        <a:srgbClr val="000000">
+                          <a:alpha val="70000"/>
+                        </a:srgbClr>
+                      </a:outerShdw>
+                    </a:effectLst>
+                  </pic:spPr>
+                </pic:pic>
+              </a:graphicData>
+            </a:graphic>
+          </wp:inline>
+        </w:drawing>
+      </w:r>
+    </w:p>
+    <w:p>
+      <w:pPr>
         <w:pStyle w:val="a3"/>
         <w:numPr>
           <w:ilvl w:val="0"/>
@@ -2555,6 +3752,69 @@
     </w:p>
     <w:p>
       <w:pPr>
+        <w:rPr>
+          <w:rFonts w:hint="cs"/>
+          <w:sz w:val="24"/>
+          <w:szCs w:val="24"/>
+          <w:rtl/>
+        </w:rPr>
+      </w:pPr>
+      <w:r>
+        <w:rPr>
+          <w:rFonts w:cs="Arial"/>
+          <w:sz w:val="24"/>
+          <w:szCs w:val="24"/>
+          <w:rtl/>
+        </w:rPr>
+        <w:drawing>
+          <wp:inline distT="0" distB="0" distL="0" distR="0" wp14:anchorId="3026F848" wp14:editId="6B7A30ED">
+            <wp:extent cx="3558848" cy="1996613"/>
+            <wp:effectExtent l="190500" t="190500" r="194310" b="194310"/>
+            <wp:docPr id="19" name="תמונה 19"/>
+            <wp:cNvGraphicFramePr>
+              <a:graphicFrameLocks xmlns:a="http://schemas.openxmlformats.org/drawingml/2006/main" noChangeAspect="1"/>
+            </wp:cNvGraphicFramePr>
+            <a:graphic xmlns:a="http://schemas.openxmlformats.org/drawingml/2006/main">
+              <a:graphicData uri="http://schemas.openxmlformats.org/drawingml/2006/picture">
+                <pic:pic xmlns:pic="http://schemas.openxmlformats.org/drawingml/2006/picture">
+                  <pic:nvPicPr>
+                    <pic:cNvPr id="1" name=""/>
+                    <pic:cNvPicPr/>
+                  </pic:nvPicPr>
+                  <pic:blipFill>
+                    <a:blip r:embed="rId25"/>
+                    <a:stretch>
+                      <a:fillRect/>
+                    </a:stretch>
+                  </pic:blipFill>
+                  <pic:spPr>
+                    <a:xfrm>
+                      <a:off x="0" y="0"/>
+                      <a:ext cx="3558848" cy="1996613"/>
+                    </a:xfrm>
+                    <a:prstGeom prst="rect">
+                      <a:avLst/>
+                    </a:prstGeom>
+                    <a:ln>
+                      <a:noFill/>
+                    </a:ln>
+                    <a:effectLst>
+                      <a:outerShdw blurRad="190500" algn="tl" rotWithShape="0">
+                        <a:srgbClr val="000000">
+                          <a:alpha val="70000"/>
+                        </a:srgbClr>
+                      </a:outerShdw>
+                    </a:effectLst>
+                  </pic:spPr>
+                </pic:pic>
+              </a:graphicData>
+            </a:graphic>
+          </wp:inline>
+        </w:drawing>
+      </w:r>
+    </w:p>
+    <w:p>
+      <w:pPr>
         <w:pStyle w:val="a3"/>
         <w:numPr>
           <w:ilvl w:val="0"/>
@@ -2577,6 +3837,69 @@
     </w:p>
     <w:p>
       <w:pPr>
+        <w:rPr>
+          <w:rFonts w:hint="cs"/>
+          <w:sz w:val="24"/>
+          <w:szCs w:val="24"/>
+          <w:rtl/>
+        </w:rPr>
+      </w:pPr>
+      <w:r>
+        <w:rPr>
+          <w:rFonts w:cs="Arial"/>
+          <w:sz w:val="24"/>
+          <w:szCs w:val="24"/>
+          <w:rtl/>
+        </w:rPr>
+        <w:drawing>
+          <wp:inline distT="0" distB="0" distL="0" distR="0" wp14:anchorId="49DA5912" wp14:editId="2E5263AE">
+            <wp:extent cx="2949196" cy="1661304"/>
+            <wp:effectExtent l="190500" t="190500" r="194310" b="186690"/>
+            <wp:docPr id="20" name="תמונה 20"/>
+            <wp:cNvGraphicFramePr>
+              <a:graphicFrameLocks xmlns:a="http://schemas.openxmlformats.org/drawingml/2006/main" noChangeAspect="1"/>
+            </wp:cNvGraphicFramePr>
+            <a:graphic xmlns:a="http://schemas.openxmlformats.org/drawingml/2006/main">
+              <a:graphicData uri="http://schemas.openxmlformats.org/drawingml/2006/picture">
+                <pic:pic xmlns:pic="http://schemas.openxmlformats.org/drawingml/2006/picture">
+                  <pic:nvPicPr>
+                    <pic:cNvPr id="1" name=""/>
+                    <pic:cNvPicPr/>
+                  </pic:nvPicPr>
+                  <pic:blipFill>
+                    <a:blip r:embed="rId26"/>
+                    <a:stretch>
+                      <a:fillRect/>
+                    </a:stretch>
+                  </pic:blipFill>
+                  <pic:spPr>
+                    <a:xfrm>
+                      <a:off x="0" y="0"/>
+                      <a:ext cx="2949196" cy="1661304"/>
+                    </a:xfrm>
+                    <a:prstGeom prst="rect">
+                      <a:avLst/>
+                    </a:prstGeom>
+                    <a:ln>
+                      <a:noFill/>
+                    </a:ln>
+                    <a:effectLst>
+                      <a:outerShdw blurRad="190500" algn="tl" rotWithShape="0">
+                        <a:srgbClr val="000000">
+                          <a:alpha val="70000"/>
+                        </a:srgbClr>
+                      </a:outerShdw>
+                    </a:effectLst>
+                  </pic:spPr>
+                </pic:pic>
+              </a:graphicData>
+            </a:graphic>
+          </wp:inline>
+        </w:drawing>
+      </w:r>
+    </w:p>
+    <w:p>
+      <w:pPr>
         <w:pStyle w:val="a3"/>
         <w:numPr>
           <w:ilvl w:val="0"/>
@@ -2594,7 +3917,69 @@
           <w:szCs w:val="24"/>
           <w:rtl/>
         </w:rPr>
+        <w:lastRenderedPageBreak/>
         <w:t>עדכון יום הגעה צפוי של הזמנה רגילה (לא תקופתית) קיימת</w:t>
+      </w:r>
+    </w:p>
+    <w:p>
+      <w:pPr>
+        <w:rPr>
+          <w:sz w:val="24"/>
+          <w:szCs w:val="24"/>
+        </w:rPr>
+      </w:pPr>
+      <w:r>
+        <w:rPr>
+          <w:rFonts w:cs="Arial"/>
+          <w:sz w:val="24"/>
+          <w:szCs w:val="24"/>
+          <w:rtl/>
+        </w:rPr>
+        <w:drawing>
+          <wp:inline distT="0" distB="0" distL="0" distR="0" wp14:anchorId="046817BE" wp14:editId="58BC350B">
+            <wp:extent cx="2865368" cy="1455546"/>
+            <wp:effectExtent l="190500" t="190500" r="182880" b="182880"/>
+            <wp:docPr id="21" name="תמונה 21"/>
+            <wp:cNvGraphicFramePr>
+              <a:graphicFrameLocks xmlns:a="http://schemas.openxmlformats.org/drawingml/2006/main" noChangeAspect="1"/>
+            </wp:cNvGraphicFramePr>
+            <a:graphic xmlns:a="http://schemas.openxmlformats.org/drawingml/2006/main">
+              <a:graphicData uri="http://schemas.openxmlformats.org/drawingml/2006/picture">
+                <pic:pic xmlns:pic="http://schemas.openxmlformats.org/drawingml/2006/picture">
+                  <pic:nvPicPr>
+                    <pic:cNvPr id="1" name=""/>
+                    <pic:cNvPicPr/>
+                  </pic:nvPicPr>
+                  <pic:blipFill>
+                    <a:blip r:embed="rId27"/>
+                    <a:stretch>
+                      <a:fillRect/>
+                    </a:stretch>
+                  </pic:blipFill>
+                  <pic:spPr>
+                    <a:xfrm>
+                      <a:off x="0" y="0"/>
+                      <a:ext cx="2865368" cy="1455546"/>
+                    </a:xfrm>
+                    <a:prstGeom prst="rect">
+                      <a:avLst/>
+                    </a:prstGeom>
+                    <a:ln>
+                      <a:noFill/>
+                    </a:ln>
+                    <a:effectLst>
+                      <a:outerShdw blurRad="190500" algn="tl" rotWithShape="0">
+                        <a:srgbClr val="000000">
+                          <a:alpha val="70000"/>
+                        </a:srgbClr>
+                      </a:outerShdw>
+                    </a:effectLst>
+                  </pic:spPr>
+                </pic:pic>
+              </a:graphicData>
+            </a:graphic>
+          </wp:inline>
+        </w:drawing>
       </w:r>
     </w:p>
     <w:p>
@@ -2616,25 +4001,70 @@
           <w:szCs w:val="24"/>
           <w:rtl/>
         </w:rPr>
-        <w:t xml:space="preserve">עדכון סטטוס של הזמנה </w:t>
-      </w:r>
-      <w:r>
-        <w:rPr>
-          <w:rFonts w:hint="cs"/>
-          <w:sz w:val="24"/>
-          <w:szCs w:val="24"/>
-          <w:rtl/>
-        </w:rPr>
-        <w:t xml:space="preserve">רגילה (לא תקופתית) </w:t>
-      </w:r>
-      <w:r>
-        <w:rPr>
-          <w:rFonts w:hint="cs"/>
-          <w:sz w:val="24"/>
-          <w:szCs w:val="24"/>
-          <w:rtl/>
-        </w:rPr>
-        <w:t>קיימת- מהזמנה פתוחה להזמנה סגורה</w:t>
+        <w:t>עדכון סטטוס של הזמנה רגילה (לא תקופתית) קיימת- מהזמנה פתוחה להזמנה סגורה</w:t>
+      </w:r>
+    </w:p>
+    <w:p>
+      <w:pPr>
+        <w:rPr>
+          <w:rFonts w:hint="cs"/>
+          <w:sz w:val="24"/>
+          <w:szCs w:val="24"/>
+          <w:rtl/>
+        </w:rPr>
+      </w:pPr>
+      <w:r>
+        <w:rPr>
+          <w:rFonts w:cs="Arial"/>
+          <w:sz w:val="24"/>
+          <w:szCs w:val="24"/>
+          <w:rtl/>
+        </w:rPr>
+        <w:drawing>
+          <wp:inline distT="0" distB="0" distL="0" distR="0" wp14:anchorId="18EF6DC9" wp14:editId="7EF39F47">
+            <wp:extent cx="2911092" cy="1463167"/>
+            <wp:effectExtent l="190500" t="190500" r="194310" b="194310"/>
+            <wp:docPr id="23" name="תמונה 23"/>
+            <wp:cNvGraphicFramePr>
+              <a:graphicFrameLocks xmlns:a="http://schemas.openxmlformats.org/drawingml/2006/main" noChangeAspect="1"/>
+            </wp:cNvGraphicFramePr>
+            <a:graphic xmlns:a="http://schemas.openxmlformats.org/drawingml/2006/main">
+              <a:graphicData uri="http://schemas.openxmlformats.org/drawingml/2006/picture">
+                <pic:pic xmlns:pic="http://schemas.openxmlformats.org/drawingml/2006/picture">
+                  <pic:nvPicPr>
+                    <pic:cNvPr id="1" name=""/>
+                    <pic:cNvPicPr/>
+                  </pic:nvPicPr>
+                  <pic:blipFill>
+                    <a:blip r:embed="rId28"/>
+                    <a:stretch>
+                      <a:fillRect/>
+                    </a:stretch>
+                  </pic:blipFill>
+                  <pic:spPr>
+                    <a:xfrm>
+                      <a:off x="0" y="0"/>
+                      <a:ext cx="2911092" cy="1463167"/>
+                    </a:xfrm>
+                    <a:prstGeom prst="rect">
+                      <a:avLst/>
+                    </a:prstGeom>
+                    <a:ln>
+                      <a:noFill/>
+                    </a:ln>
+                    <a:effectLst>
+                      <a:outerShdw blurRad="190500" algn="tl" rotWithShape="0">
+                        <a:srgbClr val="000000">
+                          <a:alpha val="70000"/>
+                        </a:srgbClr>
+                      </a:outerShdw>
+                    </a:effectLst>
+                  </pic:spPr>
+                </pic:pic>
+              </a:graphicData>
+            </a:graphic>
+          </wp:inline>
+        </w:drawing>
       </w:r>
     </w:p>
     <w:p>
@@ -2658,6 +4088,59 @@
         </w:rPr>
         <w:t>הצגת כל מספרי ההזמנות הרגילות הפתוחות</w:t>
       </w:r>
+      <w:r>
+        <w:rPr>
+          <w:rFonts w:cs="Arial"/>
+          <w:sz w:val="24"/>
+          <w:szCs w:val="24"/>
+          <w:rtl/>
+        </w:rPr>
+        <w:drawing>
+          <wp:inline distT="0" distB="0" distL="0" distR="0" wp14:anchorId="65B8C756" wp14:editId="7CC41ACF">
+            <wp:extent cx="2651990" cy="1074513"/>
+            <wp:effectExtent l="190500" t="190500" r="186690" b="182880"/>
+            <wp:docPr id="22" name="תמונה 22"/>
+            <wp:cNvGraphicFramePr>
+              <a:graphicFrameLocks xmlns:a="http://schemas.openxmlformats.org/drawingml/2006/main" noChangeAspect="1"/>
+            </wp:cNvGraphicFramePr>
+            <a:graphic xmlns:a="http://schemas.openxmlformats.org/drawingml/2006/main">
+              <a:graphicData uri="http://schemas.openxmlformats.org/drawingml/2006/picture">
+                <pic:pic xmlns:pic="http://schemas.openxmlformats.org/drawingml/2006/picture">
+                  <pic:nvPicPr>
+                    <pic:cNvPr id="1" name=""/>
+                    <pic:cNvPicPr/>
+                  </pic:nvPicPr>
+                  <pic:blipFill>
+                    <a:blip r:embed="rId29"/>
+                    <a:stretch>
+                      <a:fillRect/>
+                    </a:stretch>
+                  </pic:blipFill>
+                  <pic:spPr>
+                    <a:xfrm>
+                      <a:off x="0" y="0"/>
+                      <a:ext cx="2651990" cy="1074513"/>
+                    </a:xfrm>
+                    <a:prstGeom prst="rect">
+                      <a:avLst/>
+                    </a:prstGeom>
+                    <a:ln>
+                      <a:noFill/>
+                    </a:ln>
+                    <a:effectLst>
+                      <a:outerShdw blurRad="190500" algn="tl" rotWithShape="0">
+                        <a:srgbClr val="000000">
+                          <a:alpha val="70000"/>
+                        </a:srgbClr>
+                      </a:outerShdw>
+                    </a:effectLst>
+                  </pic:spPr>
+                </pic:pic>
+              </a:graphicData>
+            </a:graphic>
+          </wp:inline>
+        </w:drawing>
+      </w:r>
     </w:p>
     <w:p>
       <w:pPr>
@@ -2683,6 +4166,69 @@
     </w:p>
     <w:p>
       <w:pPr>
+        <w:rPr>
+          <w:rFonts w:hint="cs"/>
+          <w:sz w:val="24"/>
+          <w:szCs w:val="24"/>
+          <w:rtl/>
+        </w:rPr>
+      </w:pPr>
+      <w:r>
+        <w:rPr>
+          <w:rFonts w:cs="Arial"/>
+          <w:sz w:val="24"/>
+          <w:szCs w:val="24"/>
+          <w:rtl/>
+        </w:rPr>
+        <w:drawing>
+          <wp:inline distT="0" distB="0" distL="0" distR="0" wp14:anchorId="57022D8A" wp14:editId="46AF0C4B">
+            <wp:extent cx="2690093" cy="1104996"/>
+            <wp:effectExtent l="190500" t="190500" r="186690" b="190500"/>
+            <wp:docPr id="24" name="תמונה 24"/>
+            <wp:cNvGraphicFramePr>
+              <a:graphicFrameLocks xmlns:a="http://schemas.openxmlformats.org/drawingml/2006/main" noChangeAspect="1"/>
+            </wp:cNvGraphicFramePr>
+            <a:graphic xmlns:a="http://schemas.openxmlformats.org/drawingml/2006/main">
+              <a:graphicData uri="http://schemas.openxmlformats.org/drawingml/2006/picture">
+                <pic:pic xmlns:pic="http://schemas.openxmlformats.org/drawingml/2006/picture">
+                  <pic:nvPicPr>
+                    <pic:cNvPr id="1" name=""/>
+                    <pic:cNvPicPr/>
+                  </pic:nvPicPr>
+                  <pic:blipFill>
+                    <a:blip r:embed="rId30"/>
+                    <a:stretch>
+                      <a:fillRect/>
+                    </a:stretch>
+                  </pic:blipFill>
+                  <pic:spPr>
+                    <a:xfrm>
+                      <a:off x="0" y="0"/>
+                      <a:ext cx="2690093" cy="1104996"/>
+                    </a:xfrm>
+                    <a:prstGeom prst="rect">
+                      <a:avLst/>
+                    </a:prstGeom>
+                    <a:ln>
+                      <a:noFill/>
+                    </a:ln>
+                    <a:effectLst>
+                      <a:outerShdw blurRad="190500" algn="tl" rotWithShape="0">
+                        <a:srgbClr val="000000">
+                          <a:alpha val="70000"/>
+                        </a:srgbClr>
+                      </a:outerShdw>
+                    </a:effectLst>
+                  </pic:spPr>
+                </pic:pic>
+              </a:graphicData>
+            </a:graphic>
+          </wp:inline>
+        </w:drawing>
+      </w:r>
+    </w:p>
+    <w:p>
+      <w:pPr>
         <w:pStyle w:val="a3"/>
         <w:numPr>
           <w:ilvl w:val="0"/>
@@ -2700,28 +4246,72 @@
           <w:szCs w:val="24"/>
           <w:rtl/>
         </w:rPr>
-        <w:t xml:space="preserve">הצגת פרטי הזמנה עבור הזמנה קיימת </w:t>
-      </w:r>
-      <w:proofErr w:type="spellStart"/>
-      <w:r>
-        <w:rPr>
-          <w:rFonts w:hint="cs"/>
-          <w:sz w:val="24"/>
-          <w:szCs w:val="24"/>
-          <w:rtl/>
-        </w:rPr>
-        <w:t>מסויימת</w:t>
-      </w:r>
-      <w:proofErr w:type="spellEnd"/>
-    </w:p>
-    <w:p>
-      <w:pPr>
-        <w:rPr>
-          <w:rFonts w:hint="cs"/>
-          <w:sz w:val="24"/>
-          <w:szCs w:val="24"/>
-        </w:rPr>
-      </w:pPr>
+        <w:t>הצגת פרטי הזמנה עבור הזמנה קיימת מסויימת</w:t>
+      </w:r>
+    </w:p>
+    <w:p>
+      <w:pPr>
+        <w:rPr>
+          <w:rFonts w:hint="cs"/>
+          <w:sz w:val="24"/>
+          <w:szCs w:val="24"/>
+          <w:rtl/>
+        </w:rPr>
+      </w:pPr>
+      <w:r>
+        <w:rPr>
+          <w:rFonts w:cs="Arial"/>
+          <w:sz w:val="24"/>
+          <w:szCs w:val="24"/>
+          <w:rtl/>
+        </w:rPr>
+        <w:lastRenderedPageBreak/>
+        <w:drawing>
+          <wp:inline distT="0" distB="0" distL="0" distR="0" wp14:anchorId="3A2AFB44" wp14:editId="15C5A0C5">
+            <wp:extent cx="5274310" cy="2700655"/>
+            <wp:effectExtent l="190500" t="190500" r="193040" b="194945"/>
+            <wp:docPr id="25" name="תמונה 25"/>
+            <wp:cNvGraphicFramePr>
+              <a:graphicFrameLocks xmlns:a="http://schemas.openxmlformats.org/drawingml/2006/main" noChangeAspect="1"/>
+            </wp:cNvGraphicFramePr>
+            <a:graphic xmlns:a="http://schemas.openxmlformats.org/drawingml/2006/main">
+              <a:graphicData uri="http://schemas.openxmlformats.org/drawingml/2006/picture">
+                <pic:pic xmlns:pic="http://schemas.openxmlformats.org/drawingml/2006/picture">
+                  <pic:nvPicPr>
+                    <pic:cNvPr id="1" name=""/>
+                    <pic:cNvPicPr/>
+                  </pic:nvPicPr>
+                  <pic:blipFill>
+                    <a:blip r:embed="rId31"/>
+                    <a:stretch>
+                      <a:fillRect/>
+                    </a:stretch>
+                  </pic:blipFill>
+                  <pic:spPr>
+                    <a:xfrm>
+                      <a:off x="0" y="0"/>
+                      <a:ext cx="5274310" cy="2700655"/>
+                    </a:xfrm>
+                    <a:prstGeom prst="rect">
+                      <a:avLst/>
+                    </a:prstGeom>
+                    <a:ln>
+                      <a:noFill/>
+                    </a:ln>
+                    <a:effectLst>
+                      <a:outerShdw blurRad="190500" algn="tl" rotWithShape="0">
+                        <a:srgbClr val="000000">
+                          <a:alpha val="70000"/>
+                        </a:srgbClr>
+                      </a:outerShdw>
+                    </a:effectLst>
+                  </pic:spPr>
+                </pic:pic>
+              </a:graphicData>
+            </a:graphic>
+          </wp:inline>
+        </w:drawing>
+      </w:r>
     </w:p>
     <w:sectPr>
       <w:pgSz w:w="11906" w:h="16838"/>
@@ -4360,7 +5950,7 @@
 </file>
 
 <file path=customXml/itemProps1.xml><?xml version="1.0" encoding="utf-8"?>
-<ds:datastoreItem xmlns:ds="http://schemas.openxmlformats.org/officeDocument/2006/customXml" ds:itemID="{E1C49E6C-41A6-47C5-B135-EBBB7D15B0A4}">
+<ds:datastoreItem xmlns:ds="http://schemas.openxmlformats.org/officeDocument/2006/customXml" ds:itemID="{A5BA3053-E7B9-4599-971C-52D9C32CEF24}">
   <ds:schemaRefs>
     <ds:schemaRef ds:uri="http://schemas.openxmlformats.org/officeDocument/2006/bibliography"/>
   </ds:schemaRefs>

</xml_diff>